<commit_message>
Update 18 e 22
</commit_message>
<xml_diff>
--- a/artefatos/18. Descricao dos Processos.docx
+++ b/artefatos/18. Descricao dos Processos.docx
@@ -119,7 +119,10 @@
         <w:t xml:space="preserve">Processo: </w:t>
       </w:r>
       <w:r>
-        <w:t xml:space="preserve">Desagendar horário </w:t>
+        <w:t xml:space="preserve">Analisar Solicitações de </w:t>
+      </w:r>
+      <w:r>
+        <w:t>Reagendamento</w:t>
       </w:r>
     </w:p>
     <w:p>
@@ -131,7 +134,10 @@
         <w:t xml:space="preserve">Evento: </w:t>
       </w:r>
       <w:r>
-        <w:t>Cliente solicita reagendamento de serviço</w:t>
+        <w:t xml:space="preserve">Cliente </w:t>
+      </w:r>
+      <w:r>
+        <w:t>desmarca o horário do serviço.</w:t>
       </w:r>
     </w:p>
     <w:p>
@@ -180,18 +186,17 @@
           <w:ilvl w:val="0"/>
           <w:numId w:val="12"/>
         </w:numPr>
-      </w:pPr>
-      <w:r>
-        <w:t>Confirmação ou Recusa + Proposta de Dia e Hora.</w:t>
-      </w:r>
-    </w:p>
-    <w:p>
-      <w:pPr>
-        <w:rPr>
-          <w:b/>
-          <w:bCs/>
-        </w:rPr>
-      </w:pPr>
+        <w:rPr>
+          <w:b/>
+          <w:bCs/>
+        </w:rPr>
+      </w:pPr>
+      <w:r>
+        <w:t>Co</w:t>
+      </w:r>
+      <w:r>
+        <w:t>nfirmação ou Recusa do novo horário marcado com o cliente</w:t>
+      </w:r>
     </w:p>
     <w:p>
       <w:r>
@@ -253,7 +258,7 @@
         </w:numPr>
       </w:pPr>
       <w:r>
-        <w:t>Verificar horário de chegada e de agendamento.</w:t>
+        <w:t>Solicitar cliente para aguardar chamar.</w:t>
       </w:r>
     </w:p>
     <w:p>
@@ -265,18 +270,6 @@
         </w:numPr>
       </w:pPr>
       <w:r>
-        <w:t>Solicitar cliente para aguardar chamar.</w:t>
-      </w:r>
-    </w:p>
-    <w:p>
-      <w:pPr>
-        <w:pStyle w:val="PargrafodaLista"/>
-        <w:numPr>
-          <w:ilvl w:val="0"/>
-          <w:numId w:val="4"/>
-        </w:numPr>
-      </w:pPr>
-      <w:r>
         <w:t>Avisar profissional da chegada do cliente.</w:t>
       </w:r>
     </w:p>
@@ -335,7 +328,7 @@
         <w:t xml:space="preserve"> </w:t>
       </w:r>
       <w:r>
-        <w:t>Profissional de Beleza</w:t>
+        <w:t>Recepcionista</w:t>
       </w:r>
     </w:p>
     <w:p>
@@ -407,34 +400,34 @@
           <w:b/>
           <w:bCs/>
         </w:rPr>
+        <w:t xml:space="preserve">Processo: </w:t>
+      </w:r>
+      <w:r>
+        <w:t xml:space="preserve">Informar </w:t>
+      </w:r>
+      <w:r>
+        <w:t>Valor Total do Serviço</w:t>
+      </w:r>
+    </w:p>
+    <w:p>
+      <w:r>
+        <w:rPr>
+          <w:b/>
+          <w:bCs/>
+        </w:rPr>
+        <w:t xml:space="preserve">Evento: </w:t>
+      </w:r>
+      <w:r>
+        <w:t>O profissional recebe a solicitação do valor a ser pago.</w:t>
+      </w:r>
+    </w:p>
+    <w:p>
+      <w:r>
+        <w:rPr>
+          <w:b/>
+          <w:bCs/>
+        </w:rPr>
         <w:lastRenderedPageBreak/>
-        <w:t xml:space="preserve">Processo: </w:t>
-      </w:r>
-      <w:r>
-        <w:t xml:space="preserve">Informar </w:t>
-      </w:r>
-      <w:r>
-        <w:t>Valor Total do Serviço</w:t>
-      </w:r>
-    </w:p>
-    <w:p>
-      <w:r>
-        <w:rPr>
-          <w:b/>
-          <w:bCs/>
-        </w:rPr>
-        <w:t xml:space="preserve">Evento: </w:t>
-      </w:r>
-      <w:r>
-        <w:t>O profissional recebe a solicitação do valor a ser pago.</w:t>
-      </w:r>
-    </w:p>
-    <w:p>
-      <w:r>
-        <w:rPr>
-          <w:b/>
-          <w:bCs/>
-        </w:rPr>
         <w:t xml:space="preserve">Trabalhador Envolvido: </w:t>
       </w:r>
       <w:r>
@@ -580,10 +573,7 @@
         <w:t xml:space="preserve">Processo: </w:t>
       </w:r>
       <w:r>
-        <w:t>Chamar cliente para realizar o</w:t>
-      </w:r>
-      <w:r>
-        <w:t xml:space="preserve"> Serviço</w:t>
+        <w:t>Chamar Cliente para Realizar Serviço</w:t>
       </w:r>
     </w:p>
     <w:p>
@@ -781,6 +771,22 @@
       </w:pPr>
     </w:p>
     <w:p>
+      <w:pPr>
+        <w:rPr>
+          <w:b/>
+          <w:bCs/>
+        </w:rPr>
+      </w:pPr>
+    </w:p>
+    <w:p>
+      <w:pPr>
+        <w:rPr>
+          <w:b/>
+          <w:bCs/>
+        </w:rPr>
+      </w:pPr>
+    </w:p>
+    <w:p>
       <w:r>
         <w:rPr>
           <w:b/>
@@ -790,19 +796,10 @@
         <w:t xml:space="preserve">Processo: </w:t>
       </w:r>
       <w:r>
-        <w:t xml:space="preserve">Realizar </w:t>
-      </w:r>
-      <w:r>
-        <w:t>Ajustes</w:t>
-      </w:r>
-      <w:r>
-        <w:t xml:space="preserve"> Solicitad</w:t>
-      </w:r>
-      <w:r>
-        <w:t>os</w:t>
-      </w:r>
-      <w:r>
-        <w:t xml:space="preserve"> pelo Cliente</w:t>
+        <w:t xml:space="preserve">Realizar Finalização Solicitada </w:t>
+      </w:r>
+      <w:r>
+        <w:t>do serviço</w:t>
       </w:r>
     </w:p>
     <w:p>
@@ -880,366 +877,6 @@
         <w:t>Avisar a Recepção do término do serviço.</w:t>
       </w:r>
     </w:p>
-    <w:p/>
-    <w:p>
-      <w:r>
-        <w:rPr>
-          <w:b/>
-          <w:bCs/>
-        </w:rPr>
-        <w:t xml:space="preserve">Processo: </w:t>
-      </w:r>
-      <w:r>
-        <w:t>Receber pagamento em dinheiro</w:t>
-      </w:r>
-    </w:p>
-    <w:p>
-      <w:r>
-        <w:rPr>
-          <w:b/>
-          <w:bCs/>
-        </w:rPr>
-        <w:t xml:space="preserve">Evento: </w:t>
-      </w:r>
-      <w:r>
-        <w:t xml:space="preserve">Cliente </w:t>
-      </w:r>
-      <w:r>
-        <w:t>faz</w:t>
-      </w:r>
-      <w:r>
-        <w:t xml:space="preserve"> o pagamento em dinheiro</w:t>
-      </w:r>
-    </w:p>
-    <w:p>
-      <w:r>
-        <w:rPr>
-          <w:b/>
-          <w:bCs/>
-        </w:rPr>
-        <w:t xml:space="preserve">Trabalhador Envolvido: </w:t>
-      </w:r>
-      <w:r>
-        <w:t>Recepcionista</w:t>
-      </w:r>
-    </w:p>
-    <w:p>
-      <w:pPr>
-        <w:rPr>
-          <w:b/>
-          <w:bCs/>
-        </w:rPr>
-      </w:pPr>
-      <w:r>
-        <w:rPr>
-          <w:b/>
-          <w:bCs/>
-        </w:rPr>
-        <w:t>Descrição:</w:t>
-      </w:r>
-    </w:p>
-    <w:p>
-      <w:pPr>
-        <w:pStyle w:val="PargrafodaLista"/>
-        <w:numPr>
-          <w:ilvl w:val="0"/>
-          <w:numId w:val="19"/>
-        </w:numPr>
-        <w:spacing w:after="200" w:line="276" w:lineRule="auto"/>
-        <w:jc w:val="both"/>
-        <w:rPr>
-          <w:rFonts w:cstheme="minorHAnsi"/>
-          <w:szCs w:val="48"/>
-        </w:rPr>
-      </w:pPr>
-      <w:r>
-        <w:rPr>
-          <w:rFonts w:cstheme="minorHAnsi"/>
-          <w:szCs w:val="48"/>
-        </w:rPr>
-        <w:t>Após informar ao Cliente o valor total do serviço, o cliente se dirige à recepção e realiza o pagamento em dinheiro.</w:t>
-      </w:r>
-    </w:p>
-    <w:p>
-      <w:pPr>
-        <w:pStyle w:val="PargrafodaLista"/>
-        <w:numPr>
-          <w:ilvl w:val="0"/>
-          <w:numId w:val="19"/>
-        </w:numPr>
-        <w:spacing w:after="200" w:line="276" w:lineRule="auto"/>
-        <w:jc w:val="both"/>
-        <w:rPr>
-          <w:rFonts w:cstheme="minorHAnsi"/>
-          <w:szCs w:val="48"/>
-        </w:rPr>
-      </w:pPr>
-      <w:r>
-        <w:rPr>
-          <w:rFonts w:cstheme="minorHAnsi"/>
-          <w:szCs w:val="48"/>
-        </w:rPr>
-        <w:t>A recepcionista confere o valor recebido, verifica se há necessidade de troco, e por fim entrega o recibo ao Cliente.</w:t>
-      </w:r>
-    </w:p>
-    <w:p>
-      <w:pPr>
-        <w:pStyle w:val="PargrafodaLista"/>
-        <w:numPr>
-          <w:ilvl w:val="0"/>
-          <w:numId w:val="19"/>
-        </w:numPr>
-        <w:spacing w:after="200" w:line="276" w:lineRule="auto"/>
-        <w:jc w:val="both"/>
-        <w:rPr>
-          <w:rFonts w:cstheme="minorHAnsi"/>
-          <w:szCs w:val="48"/>
-        </w:rPr>
-      </w:pPr>
-      <w:r>
-        <w:rPr>
-          <w:rFonts w:cstheme="minorHAnsi"/>
-          <w:szCs w:val="48"/>
-        </w:rPr>
-        <w:t>Recepcionista registra e guarda no Caixa o valor recebido.</w:t>
-      </w:r>
-    </w:p>
-    <w:p>
-      <w:pPr>
-        <w:rPr>
-          <w:b/>
-          <w:bCs/>
-        </w:rPr>
-      </w:pPr>
-    </w:p>
-    <w:p>
-      <w:r>
-        <w:rPr>
-          <w:b/>
-          <w:bCs/>
-        </w:rPr>
-        <w:t xml:space="preserve">Processo: </w:t>
-      </w:r>
-      <w:r>
-        <w:t>Receber pagamento em cartão</w:t>
-      </w:r>
-    </w:p>
-    <w:p>
-      <w:r>
-        <w:rPr>
-          <w:b/>
-          <w:bCs/>
-        </w:rPr>
-        <w:t xml:space="preserve">Evento: </w:t>
-      </w:r>
-      <w:r>
-        <w:t xml:space="preserve">Cliente </w:t>
-      </w:r>
-      <w:r>
-        <w:t>faz</w:t>
-      </w:r>
-      <w:r>
-        <w:t xml:space="preserve"> o pagamento em cartão</w:t>
-      </w:r>
-    </w:p>
-    <w:p>
-      <w:r>
-        <w:rPr>
-          <w:b/>
-          <w:bCs/>
-        </w:rPr>
-        <w:t xml:space="preserve">Trabalhador Envolvido: </w:t>
-      </w:r>
-      <w:r>
-        <w:t>Recepcionista</w:t>
-      </w:r>
-    </w:p>
-    <w:p>
-      <w:pPr>
-        <w:rPr>
-          <w:b/>
-          <w:bCs/>
-        </w:rPr>
-      </w:pPr>
-      <w:r>
-        <w:rPr>
-          <w:b/>
-          <w:bCs/>
-        </w:rPr>
-        <w:t>Descrição:</w:t>
-      </w:r>
-    </w:p>
-    <w:p>
-      <w:pPr>
-        <w:pStyle w:val="PargrafodaLista"/>
-        <w:numPr>
-          <w:ilvl w:val="0"/>
-          <w:numId w:val="20"/>
-        </w:numPr>
-      </w:pPr>
-      <w:r>
-        <w:t>Após informar ao Cliente o valor total do serviço, o cliente se dirige à recepção para realizar o pagamento no cartão.</w:t>
-      </w:r>
-    </w:p>
-    <w:p>
-      <w:pPr>
-        <w:pStyle w:val="PargrafodaLista"/>
-        <w:numPr>
-          <w:ilvl w:val="0"/>
-          <w:numId w:val="20"/>
-        </w:numPr>
-      </w:pPr>
-      <w:r>
-        <w:t xml:space="preserve">O cliente </w:t>
-      </w:r>
-      <w:r>
-        <w:t>decide</w:t>
-      </w:r>
-      <w:r>
-        <w:t xml:space="preserve"> se a forma de pagamento será em débito ou crédito, e informa a recepcionista. </w:t>
-      </w:r>
-    </w:p>
-    <w:p>
-      <w:pPr>
-        <w:rPr>
-          <w:b/>
-          <w:bCs/>
-        </w:rPr>
-      </w:pPr>
-    </w:p>
-    <w:p>
-      <w:pPr>
-        <w:rPr>
-          <w:b/>
-          <w:bCs/>
-        </w:rPr>
-      </w:pPr>
-    </w:p>
-    <w:p>
-      <w:r>
-        <w:rPr>
-          <w:b/>
-          <w:bCs/>
-        </w:rPr>
-        <w:t xml:space="preserve">Processo: </w:t>
-      </w:r>
-      <w:r>
-        <w:t>Analisar a resposta da transação</w:t>
-      </w:r>
-    </w:p>
-    <w:p>
-      <w:r>
-        <w:rPr>
-          <w:b/>
-          <w:bCs/>
-        </w:rPr>
-        <w:t xml:space="preserve">Evento: </w:t>
-      </w:r>
-      <w:r>
-        <w:t>Provedor de Cartões envia a resposta da transação</w:t>
-      </w:r>
-    </w:p>
-    <w:p>
-      <w:r>
-        <w:rPr>
-          <w:b/>
-          <w:bCs/>
-        </w:rPr>
-        <w:t xml:space="preserve">Trabalhador Envolvido: </w:t>
-      </w:r>
-      <w:r>
-        <w:t>Recepcionista</w:t>
-      </w:r>
-    </w:p>
-    <w:p>
-      <w:pPr>
-        <w:rPr>
-          <w:b/>
-          <w:bCs/>
-        </w:rPr>
-      </w:pPr>
-      <w:r>
-        <w:rPr>
-          <w:b/>
-          <w:bCs/>
-        </w:rPr>
-        <w:t>Descrição:</w:t>
-      </w:r>
-    </w:p>
-    <w:p>
-      <w:pPr>
-        <w:pStyle w:val="PargrafodaLista"/>
-        <w:numPr>
-          <w:ilvl w:val="0"/>
-          <w:numId w:val="21"/>
-        </w:numPr>
-      </w:pPr>
-      <w:r>
-        <w:t xml:space="preserve">Após o Cliente inserir o cartão e a senha na </w:t>
-      </w:r>
-      <w:r>
-        <w:t>m</w:t>
-      </w:r>
-      <w:r>
-        <w:t xml:space="preserve">áquina de </w:t>
-      </w:r>
-      <w:r>
-        <w:t>c</w:t>
-      </w:r>
-      <w:r>
-        <w:t>artão, a recepcionista aguarda a resposta da transação.</w:t>
-      </w:r>
-    </w:p>
-    <w:p>
-      <w:pPr>
-        <w:pStyle w:val="PargrafodaLista"/>
-        <w:numPr>
-          <w:ilvl w:val="0"/>
-          <w:numId w:val="21"/>
-        </w:numPr>
-      </w:pPr>
-      <w:r>
-        <w:lastRenderedPageBreak/>
-        <w:t>Se</w:t>
-      </w:r>
-      <w:r>
-        <w:t xml:space="preserve"> a transação </w:t>
-      </w:r>
-      <w:r>
-        <w:t>for</w:t>
-      </w:r>
-      <w:r>
-        <w:t xml:space="preserve"> aprovada, a recepcionista pergunta ao Cliente se ele deseja a via de operação. E a finalização do pagamento é registrada no Caixa.</w:t>
-      </w:r>
-      <w:r>
-        <w:t xml:space="preserve"> </w:t>
-      </w:r>
-    </w:p>
-    <w:p>
-      <w:pPr>
-        <w:pStyle w:val="PargrafodaLista"/>
-        <w:numPr>
-          <w:ilvl w:val="0"/>
-          <w:numId w:val="23"/>
-        </w:numPr>
-      </w:pPr>
-      <w:r>
-        <w:t>Se a transação não for aprovada</w:t>
-      </w:r>
-      <w:r>
-        <w:t xml:space="preserve"> pelo Provedor</w:t>
-      </w:r>
-      <w:r>
-        <w:t>, a recepcionista recusa e pergunta ao Cliente se deseja realizar uma nova tentativa</w:t>
-      </w:r>
-      <w:r>
-        <w:t xml:space="preserve"> (ou outra forma de pagamento)</w:t>
-      </w:r>
-      <w:r>
-        <w:t xml:space="preserve">. </w:t>
-      </w:r>
-    </w:p>
-    <w:p/>
     <w:sectPr>
       <w:pgSz w:w="11906" w:h="16838"/>
       <w:pgMar w:top="1417" w:right="1701" w:bottom="1417" w:left="1701" w:header="708" w:footer="708" w:gutter="0"/>
@@ -1597,92 +1234,6 @@
     </w:lvl>
   </w:abstractNum>
   <w:abstractNum w:abstractNumId="4" w15:restartNumberingAfterBreak="0">
-    <w:nsid w:val="10734A92"/>
-    <w:multiLevelType w:val="hybridMultilevel"/>
-    <w:tmpl w:val="EBDCD49A"/>
-    <w:lvl w:ilvl="0" w:tplc="0416000F">
-      <w:start w:val="1"/>
-      <w:numFmt w:val="decimal"/>
-      <w:lvlText w:val="%1."/>
-      <w:lvlJc w:val="left"/>
-      <w:pPr>
-        <w:ind w:left="1440" w:hanging="360"/>
-      </w:pPr>
-    </w:lvl>
-    <w:lvl w:ilvl="1" w:tplc="04160019" w:tentative="1">
-      <w:start w:val="1"/>
-      <w:numFmt w:val="lowerLetter"/>
-      <w:lvlText w:val="%2."/>
-      <w:lvlJc w:val="left"/>
-      <w:pPr>
-        <w:ind w:left="2160" w:hanging="360"/>
-      </w:pPr>
-    </w:lvl>
-    <w:lvl w:ilvl="2" w:tplc="0416001B" w:tentative="1">
-      <w:start w:val="1"/>
-      <w:numFmt w:val="lowerRoman"/>
-      <w:lvlText w:val="%3."/>
-      <w:lvlJc w:val="right"/>
-      <w:pPr>
-        <w:ind w:left="2880" w:hanging="180"/>
-      </w:pPr>
-    </w:lvl>
-    <w:lvl w:ilvl="3" w:tplc="0416000F" w:tentative="1">
-      <w:start w:val="1"/>
-      <w:numFmt w:val="decimal"/>
-      <w:lvlText w:val="%4."/>
-      <w:lvlJc w:val="left"/>
-      <w:pPr>
-        <w:ind w:left="3600" w:hanging="360"/>
-      </w:pPr>
-    </w:lvl>
-    <w:lvl w:ilvl="4" w:tplc="04160019" w:tentative="1">
-      <w:start w:val="1"/>
-      <w:numFmt w:val="lowerLetter"/>
-      <w:lvlText w:val="%5."/>
-      <w:lvlJc w:val="left"/>
-      <w:pPr>
-        <w:ind w:left="4320" w:hanging="360"/>
-      </w:pPr>
-    </w:lvl>
-    <w:lvl w:ilvl="5" w:tplc="0416001B" w:tentative="1">
-      <w:start w:val="1"/>
-      <w:numFmt w:val="lowerRoman"/>
-      <w:lvlText w:val="%6."/>
-      <w:lvlJc w:val="right"/>
-      <w:pPr>
-        <w:ind w:left="5040" w:hanging="180"/>
-      </w:pPr>
-    </w:lvl>
-    <w:lvl w:ilvl="6" w:tplc="0416000F" w:tentative="1">
-      <w:start w:val="1"/>
-      <w:numFmt w:val="decimal"/>
-      <w:lvlText w:val="%7."/>
-      <w:lvlJc w:val="left"/>
-      <w:pPr>
-        <w:ind w:left="5760" w:hanging="360"/>
-      </w:pPr>
-    </w:lvl>
-    <w:lvl w:ilvl="7" w:tplc="04160019" w:tentative="1">
-      <w:start w:val="1"/>
-      <w:numFmt w:val="lowerLetter"/>
-      <w:lvlText w:val="%8."/>
-      <w:lvlJc w:val="left"/>
-      <w:pPr>
-        <w:ind w:left="6480" w:hanging="360"/>
-      </w:pPr>
-    </w:lvl>
-    <w:lvl w:ilvl="8" w:tplc="0416001B" w:tentative="1">
-      <w:start w:val="1"/>
-      <w:numFmt w:val="lowerRoman"/>
-      <w:lvlText w:val="%9."/>
-      <w:lvlJc w:val="right"/>
-      <w:pPr>
-        <w:ind w:left="7200" w:hanging="180"/>
-      </w:pPr>
-    </w:lvl>
-  </w:abstractNum>
-  <w:abstractNum w:abstractNumId="5" w15:restartNumberingAfterBreak="0">
     <w:nsid w:val="11FF20BE"/>
     <w:multiLevelType w:val="hybridMultilevel"/>
     <w:tmpl w:val="CC661F1C"/>
@@ -1768,120 +1319,7 @@
       </w:pPr>
     </w:lvl>
   </w:abstractNum>
-  <w:abstractNum w:abstractNumId="6" w15:restartNumberingAfterBreak="0">
-    <w:nsid w:val="172509D6"/>
-    <w:multiLevelType w:val="hybridMultilevel"/>
-    <w:tmpl w:val="1618FCCE"/>
-    <w:lvl w:ilvl="0" w:tplc="04160001">
-      <w:start w:val="1"/>
-      <w:numFmt w:val="bullet"/>
-      <w:lvlText w:val=""/>
-      <w:lvlJc w:val="left"/>
-      <w:pPr>
-        <w:ind w:left="720" w:hanging="360"/>
-      </w:pPr>
-      <w:rPr>
-        <w:rFonts w:ascii="Symbol" w:hAnsi="Symbol" w:hint="default"/>
-      </w:rPr>
-    </w:lvl>
-    <w:lvl w:ilvl="1" w:tplc="04160003" w:tentative="1">
-      <w:start w:val="1"/>
-      <w:numFmt w:val="bullet"/>
-      <w:lvlText w:val="o"/>
-      <w:lvlJc w:val="left"/>
-      <w:pPr>
-        <w:ind w:left="1440" w:hanging="360"/>
-      </w:pPr>
-      <w:rPr>
-        <w:rFonts w:ascii="Courier New" w:hAnsi="Courier New" w:cs="Courier New" w:hint="default"/>
-      </w:rPr>
-    </w:lvl>
-    <w:lvl w:ilvl="2" w:tplc="04160005" w:tentative="1">
-      <w:start w:val="1"/>
-      <w:numFmt w:val="bullet"/>
-      <w:lvlText w:val=""/>
-      <w:lvlJc w:val="left"/>
-      <w:pPr>
-        <w:ind w:left="2160" w:hanging="360"/>
-      </w:pPr>
-      <w:rPr>
-        <w:rFonts w:ascii="Wingdings" w:hAnsi="Wingdings" w:hint="default"/>
-      </w:rPr>
-    </w:lvl>
-    <w:lvl w:ilvl="3" w:tplc="04160001" w:tentative="1">
-      <w:start w:val="1"/>
-      <w:numFmt w:val="bullet"/>
-      <w:lvlText w:val=""/>
-      <w:lvlJc w:val="left"/>
-      <w:pPr>
-        <w:ind w:left="2880" w:hanging="360"/>
-      </w:pPr>
-      <w:rPr>
-        <w:rFonts w:ascii="Symbol" w:hAnsi="Symbol" w:hint="default"/>
-      </w:rPr>
-    </w:lvl>
-    <w:lvl w:ilvl="4" w:tplc="04160003" w:tentative="1">
-      <w:start w:val="1"/>
-      <w:numFmt w:val="bullet"/>
-      <w:lvlText w:val="o"/>
-      <w:lvlJc w:val="left"/>
-      <w:pPr>
-        <w:ind w:left="3600" w:hanging="360"/>
-      </w:pPr>
-      <w:rPr>
-        <w:rFonts w:ascii="Courier New" w:hAnsi="Courier New" w:cs="Courier New" w:hint="default"/>
-      </w:rPr>
-    </w:lvl>
-    <w:lvl w:ilvl="5" w:tplc="04160005" w:tentative="1">
-      <w:start w:val="1"/>
-      <w:numFmt w:val="bullet"/>
-      <w:lvlText w:val=""/>
-      <w:lvlJc w:val="left"/>
-      <w:pPr>
-        <w:ind w:left="4320" w:hanging="360"/>
-      </w:pPr>
-      <w:rPr>
-        <w:rFonts w:ascii="Wingdings" w:hAnsi="Wingdings" w:hint="default"/>
-      </w:rPr>
-    </w:lvl>
-    <w:lvl w:ilvl="6" w:tplc="04160001" w:tentative="1">
-      <w:start w:val="1"/>
-      <w:numFmt w:val="bullet"/>
-      <w:lvlText w:val=""/>
-      <w:lvlJc w:val="left"/>
-      <w:pPr>
-        <w:ind w:left="5040" w:hanging="360"/>
-      </w:pPr>
-      <w:rPr>
-        <w:rFonts w:ascii="Symbol" w:hAnsi="Symbol" w:hint="default"/>
-      </w:rPr>
-    </w:lvl>
-    <w:lvl w:ilvl="7" w:tplc="04160003" w:tentative="1">
-      <w:start w:val="1"/>
-      <w:numFmt w:val="bullet"/>
-      <w:lvlText w:val="o"/>
-      <w:lvlJc w:val="left"/>
-      <w:pPr>
-        <w:ind w:left="5760" w:hanging="360"/>
-      </w:pPr>
-      <w:rPr>
-        <w:rFonts w:ascii="Courier New" w:hAnsi="Courier New" w:cs="Courier New" w:hint="default"/>
-      </w:rPr>
-    </w:lvl>
-    <w:lvl w:ilvl="8" w:tplc="04160005" w:tentative="1">
-      <w:start w:val="1"/>
-      <w:numFmt w:val="bullet"/>
-      <w:lvlText w:val=""/>
-      <w:lvlJc w:val="left"/>
-      <w:pPr>
-        <w:ind w:left="6480" w:hanging="360"/>
-      </w:pPr>
-      <w:rPr>
-        <w:rFonts w:ascii="Wingdings" w:hAnsi="Wingdings" w:hint="default"/>
-      </w:rPr>
-    </w:lvl>
-  </w:abstractNum>
-  <w:abstractNum w:abstractNumId="7" w15:restartNumberingAfterBreak="0">
+  <w:abstractNum w:abstractNumId="5" w15:restartNumberingAfterBreak="0">
     <w:nsid w:val="25C64FB9"/>
     <w:multiLevelType w:val="hybridMultilevel"/>
     <w:tmpl w:val="CC661F1C"/>
@@ -1967,268 +1405,7 @@
       </w:pPr>
     </w:lvl>
   </w:abstractNum>
-  <w:abstractNum w:abstractNumId="8" w15:restartNumberingAfterBreak="0">
-    <w:nsid w:val="28BE2876"/>
-    <w:multiLevelType w:val="hybridMultilevel"/>
-    <w:tmpl w:val="BF3E2F20"/>
-    <w:lvl w:ilvl="0" w:tplc="0416000F">
-      <w:start w:val="1"/>
-      <w:numFmt w:val="decimal"/>
-      <w:lvlText w:val="%1."/>
-      <w:lvlJc w:val="left"/>
-      <w:pPr>
-        <w:ind w:left="720" w:hanging="360"/>
-      </w:pPr>
-    </w:lvl>
-    <w:lvl w:ilvl="1" w:tplc="04160019" w:tentative="1">
-      <w:start w:val="1"/>
-      <w:numFmt w:val="lowerLetter"/>
-      <w:lvlText w:val="%2."/>
-      <w:lvlJc w:val="left"/>
-      <w:pPr>
-        <w:ind w:left="1440" w:hanging="360"/>
-      </w:pPr>
-    </w:lvl>
-    <w:lvl w:ilvl="2" w:tplc="0416001B" w:tentative="1">
-      <w:start w:val="1"/>
-      <w:numFmt w:val="lowerRoman"/>
-      <w:lvlText w:val="%3."/>
-      <w:lvlJc w:val="right"/>
-      <w:pPr>
-        <w:ind w:left="2160" w:hanging="180"/>
-      </w:pPr>
-    </w:lvl>
-    <w:lvl w:ilvl="3" w:tplc="0416000F" w:tentative="1">
-      <w:start w:val="1"/>
-      <w:numFmt w:val="decimal"/>
-      <w:lvlText w:val="%4."/>
-      <w:lvlJc w:val="left"/>
-      <w:pPr>
-        <w:ind w:left="2880" w:hanging="360"/>
-      </w:pPr>
-    </w:lvl>
-    <w:lvl w:ilvl="4" w:tplc="04160019" w:tentative="1">
-      <w:start w:val="1"/>
-      <w:numFmt w:val="lowerLetter"/>
-      <w:lvlText w:val="%5."/>
-      <w:lvlJc w:val="left"/>
-      <w:pPr>
-        <w:ind w:left="3600" w:hanging="360"/>
-      </w:pPr>
-    </w:lvl>
-    <w:lvl w:ilvl="5" w:tplc="0416001B" w:tentative="1">
-      <w:start w:val="1"/>
-      <w:numFmt w:val="lowerRoman"/>
-      <w:lvlText w:val="%6."/>
-      <w:lvlJc w:val="right"/>
-      <w:pPr>
-        <w:ind w:left="4320" w:hanging="180"/>
-      </w:pPr>
-    </w:lvl>
-    <w:lvl w:ilvl="6" w:tplc="0416000F" w:tentative="1">
-      <w:start w:val="1"/>
-      <w:numFmt w:val="decimal"/>
-      <w:lvlText w:val="%7."/>
-      <w:lvlJc w:val="left"/>
-      <w:pPr>
-        <w:ind w:left="5040" w:hanging="360"/>
-      </w:pPr>
-    </w:lvl>
-    <w:lvl w:ilvl="7" w:tplc="04160019" w:tentative="1">
-      <w:start w:val="1"/>
-      <w:numFmt w:val="lowerLetter"/>
-      <w:lvlText w:val="%8."/>
-      <w:lvlJc w:val="left"/>
-      <w:pPr>
-        <w:ind w:left="5760" w:hanging="360"/>
-      </w:pPr>
-    </w:lvl>
-    <w:lvl w:ilvl="8" w:tplc="0416001B" w:tentative="1">
-      <w:start w:val="1"/>
-      <w:numFmt w:val="lowerRoman"/>
-      <w:lvlText w:val="%9."/>
-      <w:lvlJc w:val="right"/>
-      <w:pPr>
-        <w:ind w:left="6480" w:hanging="180"/>
-      </w:pPr>
-    </w:lvl>
-  </w:abstractNum>
-  <w:abstractNum w:abstractNumId="9" w15:restartNumberingAfterBreak="0">
-    <w:nsid w:val="391A66D6"/>
-    <w:multiLevelType w:val="hybridMultilevel"/>
-    <w:tmpl w:val="F38E100A"/>
-    <w:lvl w:ilvl="0" w:tplc="0416000F">
-      <w:start w:val="1"/>
-      <w:numFmt w:val="decimal"/>
-      <w:lvlText w:val="%1."/>
-      <w:lvlJc w:val="left"/>
-      <w:pPr>
-        <w:ind w:left="720" w:hanging="360"/>
-      </w:pPr>
-    </w:lvl>
-    <w:lvl w:ilvl="1" w:tplc="04160019" w:tentative="1">
-      <w:start w:val="1"/>
-      <w:numFmt w:val="lowerLetter"/>
-      <w:lvlText w:val="%2."/>
-      <w:lvlJc w:val="left"/>
-      <w:pPr>
-        <w:ind w:left="1440" w:hanging="360"/>
-      </w:pPr>
-    </w:lvl>
-    <w:lvl w:ilvl="2" w:tplc="0416001B" w:tentative="1">
-      <w:start w:val="1"/>
-      <w:numFmt w:val="lowerRoman"/>
-      <w:lvlText w:val="%3."/>
-      <w:lvlJc w:val="right"/>
-      <w:pPr>
-        <w:ind w:left="2160" w:hanging="180"/>
-      </w:pPr>
-    </w:lvl>
-    <w:lvl w:ilvl="3" w:tplc="0416000F" w:tentative="1">
-      <w:start w:val="1"/>
-      <w:numFmt w:val="decimal"/>
-      <w:lvlText w:val="%4."/>
-      <w:lvlJc w:val="left"/>
-      <w:pPr>
-        <w:ind w:left="2880" w:hanging="360"/>
-      </w:pPr>
-    </w:lvl>
-    <w:lvl w:ilvl="4" w:tplc="04160019" w:tentative="1">
-      <w:start w:val="1"/>
-      <w:numFmt w:val="lowerLetter"/>
-      <w:lvlText w:val="%5."/>
-      <w:lvlJc w:val="left"/>
-      <w:pPr>
-        <w:ind w:left="3600" w:hanging="360"/>
-      </w:pPr>
-    </w:lvl>
-    <w:lvl w:ilvl="5" w:tplc="0416001B" w:tentative="1">
-      <w:start w:val="1"/>
-      <w:numFmt w:val="lowerRoman"/>
-      <w:lvlText w:val="%6."/>
-      <w:lvlJc w:val="right"/>
-      <w:pPr>
-        <w:ind w:left="4320" w:hanging="180"/>
-      </w:pPr>
-    </w:lvl>
-    <w:lvl w:ilvl="6" w:tplc="0416000F" w:tentative="1">
-      <w:start w:val="1"/>
-      <w:numFmt w:val="decimal"/>
-      <w:lvlText w:val="%7."/>
-      <w:lvlJc w:val="left"/>
-      <w:pPr>
-        <w:ind w:left="5040" w:hanging="360"/>
-      </w:pPr>
-    </w:lvl>
-    <w:lvl w:ilvl="7" w:tplc="04160019" w:tentative="1">
-      <w:start w:val="1"/>
-      <w:numFmt w:val="lowerLetter"/>
-      <w:lvlText w:val="%8."/>
-      <w:lvlJc w:val="left"/>
-      <w:pPr>
-        <w:ind w:left="5760" w:hanging="360"/>
-      </w:pPr>
-    </w:lvl>
-    <w:lvl w:ilvl="8" w:tplc="0416001B" w:tentative="1">
-      <w:start w:val="1"/>
-      <w:numFmt w:val="lowerRoman"/>
-      <w:lvlText w:val="%9."/>
-      <w:lvlJc w:val="right"/>
-      <w:pPr>
-        <w:ind w:left="6480" w:hanging="180"/>
-      </w:pPr>
-    </w:lvl>
-  </w:abstractNum>
-  <w:abstractNum w:abstractNumId="10" w15:restartNumberingAfterBreak="0">
-    <w:nsid w:val="3B7B15D4"/>
-    <w:multiLevelType w:val="hybridMultilevel"/>
-    <w:tmpl w:val="5232D794"/>
-    <w:lvl w:ilvl="0" w:tplc="7326FCFE">
-      <w:start w:val="1"/>
-      <w:numFmt w:val="decimal"/>
-      <w:lvlText w:val="%1."/>
-      <w:lvlJc w:val="left"/>
-      <w:pPr>
-        <w:ind w:left="1080" w:hanging="360"/>
-      </w:pPr>
-      <w:rPr>
-        <w:rFonts w:hint="default"/>
-      </w:rPr>
-    </w:lvl>
-    <w:lvl w:ilvl="1" w:tplc="04160019" w:tentative="1">
-      <w:start w:val="1"/>
-      <w:numFmt w:val="lowerLetter"/>
-      <w:lvlText w:val="%2."/>
-      <w:lvlJc w:val="left"/>
-      <w:pPr>
-        <w:ind w:left="1800" w:hanging="360"/>
-      </w:pPr>
-    </w:lvl>
-    <w:lvl w:ilvl="2" w:tplc="0416001B" w:tentative="1">
-      <w:start w:val="1"/>
-      <w:numFmt w:val="lowerRoman"/>
-      <w:lvlText w:val="%3."/>
-      <w:lvlJc w:val="right"/>
-      <w:pPr>
-        <w:ind w:left="2520" w:hanging="180"/>
-      </w:pPr>
-    </w:lvl>
-    <w:lvl w:ilvl="3" w:tplc="0416000F" w:tentative="1">
-      <w:start w:val="1"/>
-      <w:numFmt w:val="decimal"/>
-      <w:lvlText w:val="%4."/>
-      <w:lvlJc w:val="left"/>
-      <w:pPr>
-        <w:ind w:left="3240" w:hanging="360"/>
-      </w:pPr>
-    </w:lvl>
-    <w:lvl w:ilvl="4" w:tplc="04160019" w:tentative="1">
-      <w:start w:val="1"/>
-      <w:numFmt w:val="lowerLetter"/>
-      <w:lvlText w:val="%5."/>
-      <w:lvlJc w:val="left"/>
-      <w:pPr>
-        <w:ind w:left="3960" w:hanging="360"/>
-      </w:pPr>
-    </w:lvl>
-    <w:lvl w:ilvl="5" w:tplc="0416001B" w:tentative="1">
-      <w:start w:val="1"/>
-      <w:numFmt w:val="lowerRoman"/>
-      <w:lvlText w:val="%6."/>
-      <w:lvlJc w:val="right"/>
-      <w:pPr>
-        <w:ind w:left="4680" w:hanging="180"/>
-      </w:pPr>
-    </w:lvl>
-    <w:lvl w:ilvl="6" w:tplc="0416000F" w:tentative="1">
-      <w:start w:val="1"/>
-      <w:numFmt w:val="decimal"/>
-      <w:lvlText w:val="%7."/>
-      <w:lvlJc w:val="left"/>
-      <w:pPr>
-        <w:ind w:left="5400" w:hanging="360"/>
-      </w:pPr>
-    </w:lvl>
-    <w:lvl w:ilvl="7" w:tplc="04160019" w:tentative="1">
-      <w:start w:val="1"/>
-      <w:numFmt w:val="lowerLetter"/>
-      <w:lvlText w:val="%8."/>
-      <w:lvlJc w:val="left"/>
-      <w:pPr>
-        <w:ind w:left="6120" w:hanging="360"/>
-      </w:pPr>
-    </w:lvl>
-    <w:lvl w:ilvl="8" w:tplc="0416001B" w:tentative="1">
-      <w:start w:val="1"/>
-      <w:numFmt w:val="lowerRoman"/>
-      <w:lvlText w:val="%9."/>
-      <w:lvlJc w:val="right"/>
-      <w:pPr>
-        <w:ind w:left="6840" w:hanging="180"/>
-      </w:pPr>
-    </w:lvl>
-  </w:abstractNum>
-  <w:abstractNum w:abstractNumId="11" w15:restartNumberingAfterBreak="0">
+  <w:abstractNum w:abstractNumId="6" w15:restartNumberingAfterBreak="0">
     <w:nsid w:val="3E382C0C"/>
     <w:multiLevelType w:val="hybridMultilevel"/>
     <w:tmpl w:val="CC661F1C"/>
@@ -2314,179 +1491,7 @@
       </w:pPr>
     </w:lvl>
   </w:abstractNum>
-  <w:abstractNum w:abstractNumId="12" w15:restartNumberingAfterBreak="0">
-    <w:nsid w:val="3E9645D9"/>
-    <w:multiLevelType w:val="hybridMultilevel"/>
-    <w:tmpl w:val="BF3E2F20"/>
-    <w:lvl w:ilvl="0" w:tplc="0416000F">
-      <w:start w:val="1"/>
-      <w:numFmt w:val="decimal"/>
-      <w:lvlText w:val="%1."/>
-      <w:lvlJc w:val="left"/>
-      <w:pPr>
-        <w:ind w:left="720" w:hanging="360"/>
-      </w:pPr>
-    </w:lvl>
-    <w:lvl w:ilvl="1" w:tplc="04160019" w:tentative="1">
-      <w:start w:val="1"/>
-      <w:numFmt w:val="lowerLetter"/>
-      <w:lvlText w:val="%2."/>
-      <w:lvlJc w:val="left"/>
-      <w:pPr>
-        <w:ind w:left="1440" w:hanging="360"/>
-      </w:pPr>
-    </w:lvl>
-    <w:lvl w:ilvl="2" w:tplc="0416001B" w:tentative="1">
-      <w:start w:val="1"/>
-      <w:numFmt w:val="lowerRoman"/>
-      <w:lvlText w:val="%3."/>
-      <w:lvlJc w:val="right"/>
-      <w:pPr>
-        <w:ind w:left="2160" w:hanging="180"/>
-      </w:pPr>
-    </w:lvl>
-    <w:lvl w:ilvl="3" w:tplc="0416000F" w:tentative="1">
-      <w:start w:val="1"/>
-      <w:numFmt w:val="decimal"/>
-      <w:lvlText w:val="%4."/>
-      <w:lvlJc w:val="left"/>
-      <w:pPr>
-        <w:ind w:left="2880" w:hanging="360"/>
-      </w:pPr>
-    </w:lvl>
-    <w:lvl w:ilvl="4" w:tplc="04160019" w:tentative="1">
-      <w:start w:val="1"/>
-      <w:numFmt w:val="lowerLetter"/>
-      <w:lvlText w:val="%5."/>
-      <w:lvlJc w:val="left"/>
-      <w:pPr>
-        <w:ind w:left="3600" w:hanging="360"/>
-      </w:pPr>
-    </w:lvl>
-    <w:lvl w:ilvl="5" w:tplc="0416001B" w:tentative="1">
-      <w:start w:val="1"/>
-      <w:numFmt w:val="lowerRoman"/>
-      <w:lvlText w:val="%6."/>
-      <w:lvlJc w:val="right"/>
-      <w:pPr>
-        <w:ind w:left="4320" w:hanging="180"/>
-      </w:pPr>
-    </w:lvl>
-    <w:lvl w:ilvl="6" w:tplc="0416000F" w:tentative="1">
-      <w:start w:val="1"/>
-      <w:numFmt w:val="decimal"/>
-      <w:lvlText w:val="%7."/>
-      <w:lvlJc w:val="left"/>
-      <w:pPr>
-        <w:ind w:left="5040" w:hanging="360"/>
-      </w:pPr>
-    </w:lvl>
-    <w:lvl w:ilvl="7" w:tplc="04160019" w:tentative="1">
-      <w:start w:val="1"/>
-      <w:numFmt w:val="lowerLetter"/>
-      <w:lvlText w:val="%8."/>
-      <w:lvlJc w:val="left"/>
-      <w:pPr>
-        <w:ind w:left="5760" w:hanging="360"/>
-      </w:pPr>
-    </w:lvl>
-    <w:lvl w:ilvl="8" w:tplc="0416001B" w:tentative="1">
-      <w:start w:val="1"/>
-      <w:numFmt w:val="lowerRoman"/>
-      <w:lvlText w:val="%9."/>
-      <w:lvlJc w:val="right"/>
-      <w:pPr>
-        <w:ind w:left="6480" w:hanging="180"/>
-      </w:pPr>
-    </w:lvl>
-  </w:abstractNum>
-  <w:abstractNum w:abstractNumId="13" w15:restartNumberingAfterBreak="0">
-    <w:nsid w:val="432C3B43"/>
-    <w:multiLevelType w:val="hybridMultilevel"/>
-    <w:tmpl w:val="BF3E2F20"/>
-    <w:lvl w:ilvl="0" w:tplc="0416000F">
-      <w:start w:val="1"/>
-      <w:numFmt w:val="decimal"/>
-      <w:lvlText w:val="%1."/>
-      <w:lvlJc w:val="left"/>
-      <w:pPr>
-        <w:ind w:left="720" w:hanging="360"/>
-      </w:pPr>
-    </w:lvl>
-    <w:lvl w:ilvl="1" w:tplc="04160019" w:tentative="1">
-      <w:start w:val="1"/>
-      <w:numFmt w:val="lowerLetter"/>
-      <w:lvlText w:val="%2."/>
-      <w:lvlJc w:val="left"/>
-      <w:pPr>
-        <w:ind w:left="1440" w:hanging="360"/>
-      </w:pPr>
-    </w:lvl>
-    <w:lvl w:ilvl="2" w:tplc="0416001B" w:tentative="1">
-      <w:start w:val="1"/>
-      <w:numFmt w:val="lowerRoman"/>
-      <w:lvlText w:val="%3."/>
-      <w:lvlJc w:val="right"/>
-      <w:pPr>
-        <w:ind w:left="2160" w:hanging="180"/>
-      </w:pPr>
-    </w:lvl>
-    <w:lvl w:ilvl="3" w:tplc="0416000F" w:tentative="1">
-      <w:start w:val="1"/>
-      <w:numFmt w:val="decimal"/>
-      <w:lvlText w:val="%4."/>
-      <w:lvlJc w:val="left"/>
-      <w:pPr>
-        <w:ind w:left="2880" w:hanging="360"/>
-      </w:pPr>
-    </w:lvl>
-    <w:lvl w:ilvl="4" w:tplc="04160019" w:tentative="1">
-      <w:start w:val="1"/>
-      <w:numFmt w:val="lowerLetter"/>
-      <w:lvlText w:val="%5."/>
-      <w:lvlJc w:val="left"/>
-      <w:pPr>
-        <w:ind w:left="3600" w:hanging="360"/>
-      </w:pPr>
-    </w:lvl>
-    <w:lvl w:ilvl="5" w:tplc="0416001B" w:tentative="1">
-      <w:start w:val="1"/>
-      <w:numFmt w:val="lowerRoman"/>
-      <w:lvlText w:val="%6."/>
-      <w:lvlJc w:val="right"/>
-      <w:pPr>
-        <w:ind w:left="4320" w:hanging="180"/>
-      </w:pPr>
-    </w:lvl>
-    <w:lvl w:ilvl="6" w:tplc="0416000F" w:tentative="1">
-      <w:start w:val="1"/>
-      <w:numFmt w:val="decimal"/>
-      <w:lvlText w:val="%7."/>
-      <w:lvlJc w:val="left"/>
-      <w:pPr>
-        <w:ind w:left="5040" w:hanging="360"/>
-      </w:pPr>
-    </w:lvl>
-    <w:lvl w:ilvl="7" w:tplc="04160019" w:tentative="1">
-      <w:start w:val="1"/>
-      <w:numFmt w:val="lowerLetter"/>
-      <w:lvlText w:val="%8."/>
-      <w:lvlJc w:val="left"/>
-      <w:pPr>
-        <w:ind w:left="5760" w:hanging="360"/>
-      </w:pPr>
-    </w:lvl>
-    <w:lvl w:ilvl="8" w:tplc="0416001B" w:tentative="1">
-      <w:start w:val="1"/>
-      <w:numFmt w:val="lowerRoman"/>
-      <w:lvlText w:val="%9."/>
-      <w:lvlJc w:val="right"/>
-      <w:pPr>
-        <w:ind w:left="6480" w:hanging="180"/>
-      </w:pPr>
-    </w:lvl>
-  </w:abstractNum>
-  <w:abstractNum w:abstractNumId="14" w15:restartNumberingAfterBreak="0">
+  <w:abstractNum w:abstractNumId="7" w15:restartNumberingAfterBreak="0">
     <w:nsid w:val="460C75F9"/>
     <w:multiLevelType w:val="hybridMultilevel"/>
     <w:tmpl w:val="CC661F1C"/>
@@ -2572,11 +1577,11 @@
       </w:pPr>
     </w:lvl>
   </w:abstractNum>
-  <w:abstractNum w:abstractNumId="15" w15:restartNumberingAfterBreak="0">
+  <w:abstractNum w:abstractNumId="8" w15:restartNumberingAfterBreak="0">
     <w:nsid w:val="4E960B3F"/>
     <w:multiLevelType w:val="hybridMultilevel"/>
-    <w:tmpl w:val="CC661F1C"/>
-    <w:lvl w:ilvl="0" w:tplc="0416000F">
+    <w:tmpl w:val="1F8A43AC"/>
+    <w:lvl w:ilvl="0" w:tplc="7EAE70C6">
       <w:start w:val="1"/>
       <w:numFmt w:val="decimal"/>
       <w:lvlText w:val="%1."/>
@@ -2584,6 +1589,10 @@
       <w:pPr>
         <w:ind w:left="720" w:hanging="360"/>
       </w:pPr>
+      <w:rPr>
+        <w:b/>
+        <w:bCs/>
+      </w:rPr>
     </w:lvl>
     <w:lvl w:ilvl="1" w:tplc="04160019">
       <w:start w:val="1"/>
@@ -2658,7 +1667,7 @@
       </w:pPr>
     </w:lvl>
   </w:abstractNum>
-  <w:abstractNum w:abstractNumId="16" w15:restartNumberingAfterBreak="0">
+  <w:abstractNum w:abstractNumId="9" w15:restartNumberingAfterBreak="0">
     <w:nsid w:val="6B0D2343"/>
     <w:multiLevelType w:val="hybridMultilevel"/>
     <w:tmpl w:val="CC661F1C"/>
@@ -2744,7 +1753,7 @@
       </w:pPr>
     </w:lvl>
   </w:abstractNum>
-  <w:abstractNum w:abstractNumId="17" w15:restartNumberingAfterBreak="0">
+  <w:abstractNum w:abstractNumId="10" w15:restartNumberingAfterBreak="0">
     <w:nsid w:val="6C1403FF"/>
     <w:multiLevelType w:val="hybridMultilevel"/>
     <w:tmpl w:val="CC661F1C"/>
@@ -2830,120 +1839,7 @@
       </w:pPr>
     </w:lvl>
   </w:abstractNum>
-  <w:abstractNum w:abstractNumId="18" w15:restartNumberingAfterBreak="0">
-    <w:nsid w:val="6CC21D27"/>
-    <w:multiLevelType w:val="hybridMultilevel"/>
-    <w:tmpl w:val="1D0CC7B6"/>
-    <w:lvl w:ilvl="0" w:tplc="04160001">
-      <w:start w:val="1"/>
-      <w:numFmt w:val="bullet"/>
-      <w:lvlText w:val=""/>
-      <w:lvlJc w:val="left"/>
-      <w:pPr>
-        <w:ind w:left="2220" w:hanging="360"/>
-      </w:pPr>
-      <w:rPr>
-        <w:rFonts w:ascii="Symbol" w:hAnsi="Symbol" w:hint="default"/>
-      </w:rPr>
-    </w:lvl>
-    <w:lvl w:ilvl="1" w:tplc="04160003" w:tentative="1">
-      <w:start w:val="1"/>
-      <w:numFmt w:val="bullet"/>
-      <w:lvlText w:val="o"/>
-      <w:lvlJc w:val="left"/>
-      <w:pPr>
-        <w:ind w:left="2940" w:hanging="360"/>
-      </w:pPr>
-      <w:rPr>
-        <w:rFonts w:ascii="Courier New" w:hAnsi="Courier New" w:cs="Courier New" w:hint="default"/>
-      </w:rPr>
-    </w:lvl>
-    <w:lvl w:ilvl="2" w:tplc="04160005" w:tentative="1">
-      <w:start w:val="1"/>
-      <w:numFmt w:val="bullet"/>
-      <w:lvlText w:val=""/>
-      <w:lvlJc w:val="left"/>
-      <w:pPr>
-        <w:ind w:left="3660" w:hanging="360"/>
-      </w:pPr>
-      <w:rPr>
-        <w:rFonts w:ascii="Wingdings" w:hAnsi="Wingdings" w:hint="default"/>
-      </w:rPr>
-    </w:lvl>
-    <w:lvl w:ilvl="3" w:tplc="04160001" w:tentative="1">
-      <w:start w:val="1"/>
-      <w:numFmt w:val="bullet"/>
-      <w:lvlText w:val=""/>
-      <w:lvlJc w:val="left"/>
-      <w:pPr>
-        <w:ind w:left="4380" w:hanging="360"/>
-      </w:pPr>
-      <w:rPr>
-        <w:rFonts w:ascii="Symbol" w:hAnsi="Symbol" w:hint="default"/>
-      </w:rPr>
-    </w:lvl>
-    <w:lvl w:ilvl="4" w:tplc="04160003" w:tentative="1">
-      <w:start w:val="1"/>
-      <w:numFmt w:val="bullet"/>
-      <w:lvlText w:val="o"/>
-      <w:lvlJc w:val="left"/>
-      <w:pPr>
-        <w:ind w:left="5100" w:hanging="360"/>
-      </w:pPr>
-      <w:rPr>
-        <w:rFonts w:ascii="Courier New" w:hAnsi="Courier New" w:cs="Courier New" w:hint="default"/>
-      </w:rPr>
-    </w:lvl>
-    <w:lvl w:ilvl="5" w:tplc="04160005" w:tentative="1">
-      <w:start w:val="1"/>
-      <w:numFmt w:val="bullet"/>
-      <w:lvlText w:val=""/>
-      <w:lvlJc w:val="left"/>
-      <w:pPr>
-        <w:ind w:left="5820" w:hanging="360"/>
-      </w:pPr>
-      <w:rPr>
-        <w:rFonts w:ascii="Wingdings" w:hAnsi="Wingdings" w:hint="default"/>
-      </w:rPr>
-    </w:lvl>
-    <w:lvl w:ilvl="6" w:tplc="04160001" w:tentative="1">
-      <w:start w:val="1"/>
-      <w:numFmt w:val="bullet"/>
-      <w:lvlText w:val=""/>
-      <w:lvlJc w:val="left"/>
-      <w:pPr>
-        <w:ind w:left="6540" w:hanging="360"/>
-      </w:pPr>
-      <w:rPr>
-        <w:rFonts w:ascii="Symbol" w:hAnsi="Symbol" w:hint="default"/>
-      </w:rPr>
-    </w:lvl>
-    <w:lvl w:ilvl="7" w:tplc="04160003" w:tentative="1">
-      <w:start w:val="1"/>
-      <w:numFmt w:val="bullet"/>
-      <w:lvlText w:val="o"/>
-      <w:lvlJc w:val="left"/>
-      <w:pPr>
-        <w:ind w:left="7260" w:hanging="360"/>
-      </w:pPr>
-      <w:rPr>
-        <w:rFonts w:ascii="Courier New" w:hAnsi="Courier New" w:cs="Courier New" w:hint="default"/>
-      </w:rPr>
-    </w:lvl>
-    <w:lvl w:ilvl="8" w:tplc="04160005" w:tentative="1">
-      <w:start w:val="1"/>
-      <w:numFmt w:val="bullet"/>
-      <w:lvlText w:val=""/>
-      <w:lvlJc w:val="left"/>
-      <w:pPr>
-        <w:ind w:left="7980" w:hanging="360"/>
-      </w:pPr>
-      <w:rPr>
-        <w:rFonts w:ascii="Wingdings" w:hAnsi="Wingdings" w:hint="default"/>
-      </w:rPr>
-    </w:lvl>
-  </w:abstractNum>
-  <w:abstractNum w:abstractNumId="19" w15:restartNumberingAfterBreak="0">
+  <w:abstractNum w:abstractNumId="11" w15:restartNumberingAfterBreak="0">
     <w:nsid w:val="6CC8726F"/>
     <w:multiLevelType w:val="hybridMultilevel"/>
     <w:tmpl w:val="BF3E2F20"/>
@@ -3029,180 +1925,8 @@
       </w:pPr>
     </w:lvl>
   </w:abstractNum>
-  <w:abstractNum w:abstractNumId="20" w15:restartNumberingAfterBreak="0">
-    <w:nsid w:val="6FAC7B52"/>
-    <w:multiLevelType w:val="hybridMultilevel"/>
-    <w:tmpl w:val="8430BD0A"/>
-    <w:lvl w:ilvl="0" w:tplc="0416000F">
-      <w:start w:val="1"/>
-      <w:numFmt w:val="decimal"/>
-      <w:lvlText w:val="%1."/>
-      <w:lvlJc w:val="left"/>
-      <w:pPr>
-        <w:ind w:left="720" w:hanging="360"/>
-      </w:pPr>
-    </w:lvl>
-    <w:lvl w:ilvl="1" w:tplc="04160019" w:tentative="1">
-      <w:start w:val="1"/>
-      <w:numFmt w:val="lowerLetter"/>
-      <w:lvlText w:val="%2."/>
-      <w:lvlJc w:val="left"/>
-      <w:pPr>
-        <w:ind w:left="1440" w:hanging="360"/>
-      </w:pPr>
-    </w:lvl>
-    <w:lvl w:ilvl="2" w:tplc="0416001B" w:tentative="1">
-      <w:start w:val="1"/>
-      <w:numFmt w:val="lowerRoman"/>
-      <w:lvlText w:val="%3."/>
-      <w:lvlJc w:val="right"/>
-      <w:pPr>
-        <w:ind w:left="2160" w:hanging="180"/>
-      </w:pPr>
-    </w:lvl>
-    <w:lvl w:ilvl="3" w:tplc="0416000F" w:tentative="1">
-      <w:start w:val="1"/>
-      <w:numFmt w:val="decimal"/>
-      <w:lvlText w:val="%4."/>
-      <w:lvlJc w:val="left"/>
-      <w:pPr>
-        <w:ind w:left="2880" w:hanging="360"/>
-      </w:pPr>
-    </w:lvl>
-    <w:lvl w:ilvl="4" w:tplc="04160019" w:tentative="1">
-      <w:start w:val="1"/>
-      <w:numFmt w:val="lowerLetter"/>
-      <w:lvlText w:val="%5."/>
-      <w:lvlJc w:val="left"/>
-      <w:pPr>
-        <w:ind w:left="3600" w:hanging="360"/>
-      </w:pPr>
-    </w:lvl>
-    <w:lvl w:ilvl="5" w:tplc="0416001B" w:tentative="1">
-      <w:start w:val="1"/>
-      <w:numFmt w:val="lowerRoman"/>
-      <w:lvlText w:val="%6."/>
-      <w:lvlJc w:val="right"/>
-      <w:pPr>
-        <w:ind w:left="4320" w:hanging="180"/>
-      </w:pPr>
-    </w:lvl>
-    <w:lvl w:ilvl="6" w:tplc="0416000F" w:tentative="1">
-      <w:start w:val="1"/>
-      <w:numFmt w:val="decimal"/>
-      <w:lvlText w:val="%7."/>
-      <w:lvlJc w:val="left"/>
-      <w:pPr>
-        <w:ind w:left="5040" w:hanging="360"/>
-      </w:pPr>
-    </w:lvl>
-    <w:lvl w:ilvl="7" w:tplc="04160019" w:tentative="1">
-      <w:start w:val="1"/>
-      <w:numFmt w:val="lowerLetter"/>
-      <w:lvlText w:val="%8."/>
-      <w:lvlJc w:val="left"/>
-      <w:pPr>
-        <w:ind w:left="5760" w:hanging="360"/>
-      </w:pPr>
-    </w:lvl>
-    <w:lvl w:ilvl="8" w:tplc="0416001B" w:tentative="1">
-      <w:start w:val="1"/>
-      <w:numFmt w:val="lowerRoman"/>
-      <w:lvlText w:val="%9."/>
-      <w:lvlJc w:val="right"/>
-      <w:pPr>
-        <w:ind w:left="6480" w:hanging="180"/>
-      </w:pPr>
-    </w:lvl>
-  </w:abstractNum>
-  <w:abstractNum w:abstractNumId="21" w15:restartNumberingAfterBreak="0">
-    <w:nsid w:val="7C145898"/>
-    <w:multiLevelType w:val="hybridMultilevel"/>
-    <w:tmpl w:val="2F7AC622"/>
-    <w:lvl w:ilvl="0" w:tplc="0416000F">
-      <w:start w:val="1"/>
-      <w:numFmt w:val="decimal"/>
-      <w:lvlText w:val="%1."/>
-      <w:lvlJc w:val="left"/>
-      <w:pPr>
-        <w:ind w:left="720" w:hanging="360"/>
-      </w:pPr>
-    </w:lvl>
-    <w:lvl w:ilvl="1" w:tplc="04160019" w:tentative="1">
-      <w:start w:val="1"/>
-      <w:numFmt w:val="lowerLetter"/>
-      <w:lvlText w:val="%2."/>
-      <w:lvlJc w:val="left"/>
-      <w:pPr>
-        <w:ind w:left="1440" w:hanging="360"/>
-      </w:pPr>
-    </w:lvl>
-    <w:lvl w:ilvl="2" w:tplc="0416001B" w:tentative="1">
-      <w:start w:val="1"/>
-      <w:numFmt w:val="lowerRoman"/>
-      <w:lvlText w:val="%3."/>
-      <w:lvlJc w:val="right"/>
-      <w:pPr>
-        <w:ind w:left="2160" w:hanging="180"/>
-      </w:pPr>
-    </w:lvl>
-    <w:lvl w:ilvl="3" w:tplc="0416000F" w:tentative="1">
-      <w:start w:val="1"/>
-      <w:numFmt w:val="decimal"/>
-      <w:lvlText w:val="%4."/>
-      <w:lvlJc w:val="left"/>
-      <w:pPr>
-        <w:ind w:left="2880" w:hanging="360"/>
-      </w:pPr>
-    </w:lvl>
-    <w:lvl w:ilvl="4" w:tplc="04160019" w:tentative="1">
-      <w:start w:val="1"/>
-      <w:numFmt w:val="lowerLetter"/>
-      <w:lvlText w:val="%5."/>
-      <w:lvlJc w:val="left"/>
-      <w:pPr>
-        <w:ind w:left="3600" w:hanging="360"/>
-      </w:pPr>
-    </w:lvl>
-    <w:lvl w:ilvl="5" w:tplc="0416001B" w:tentative="1">
-      <w:start w:val="1"/>
-      <w:numFmt w:val="lowerRoman"/>
-      <w:lvlText w:val="%6."/>
-      <w:lvlJc w:val="right"/>
-      <w:pPr>
-        <w:ind w:left="4320" w:hanging="180"/>
-      </w:pPr>
-    </w:lvl>
-    <w:lvl w:ilvl="6" w:tplc="0416000F" w:tentative="1">
-      <w:start w:val="1"/>
-      <w:numFmt w:val="decimal"/>
-      <w:lvlText w:val="%7."/>
-      <w:lvlJc w:val="left"/>
-      <w:pPr>
-        <w:ind w:left="5040" w:hanging="360"/>
-      </w:pPr>
-    </w:lvl>
-    <w:lvl w:ilvl="7" w:tplc="04160019" w:tentative="1">
-      <w:start w:val="1"/>
-      <w:numFmt w:val="lowerLetter"/>
-      <w:lvlText w:val="%8."/>
-      <w:lvlJc w:val="left"/>
-      <w:pPr>
-        <w:ind w:left="5760" w:hanging="360"/>
-      </w:pPr>
-    </w:lvl>
-    <w:lvl w:ilvl="8" w:tplc="0416001B" w:tentative="1">
-      <w:start w:val="1"/>
-      <w:numFmt w:val="lowerRoman"/>
-      <w:lvlText w:val="%9."/>
-      <w:lvlJc w:val="right"/>
-      <w:pPr>
-        <w:ind w:left="6480" w:hanging="180"/>
-      </w:pPr>
-    </w:lvl>
-  </w:abstractNum>
   <w:num w:numId="1">
-    <w:abstractNumId w:val="11"/>
+    <w:abstractNumId w:val="6"/>
     <w:lvlOverride w:ilvl="0">
       <w:startOverride w:val="1"/>
     </w:lvlOverride>
@@ -3232,25 +1956,25 @@
     </w:lvlOverride>
   </w:num>
   <w:num w:numId="2">
-    <w:abstractNumId w:val="11"/>
+    <w:abstractNumId w:val="6"/>
   </w:num>
   <w:num w:numId="3">
-    <w:abstractNumId w:val="14"/>
+    <w:abstractNumId w:val="7"/>
   </w:num>
   <w:num w:numId="4">
     <w:abstractNumId w:val="3"/>
   </w:num>
   <w:num w:numId="5">
-    <w:abstractNumId w:val="17"/>
+    <w:abstractNumId w:val="10"/>
   </w:num>
   <w:num w:numId="6">
     <w:abstractNumId w:val="0"/>
   </w:num>
   <w:num w:numId="7">
-    <w:abstractNumId w:val="5"/>
+    <w:abstractNumId w:val="4"/>
   </w:num>
   <w:num w:numId="8">
-    <w:abstractNumId w:val="16"/>
+    <w:abstractNumId w:val="9"/>
   </w:num>
   <w:num w:numId="9">
     <w:abstractNumId w:val="1"/>
@@ -3259,43 +1983,13 @@
     <w:abstractNumId w:val="2"/>
   </w:num>
   <w:num w:numId="11">
-    <w:abstractNumId w:val="7"/>
+    <w:abstractNumId w:val="5"/>
   </w:num>
   <w:num w:numId="12">
-    <w:abstractNumId w:val="15"/>
+    <w:abstractNumId w:val="8"/>
   </w:num>
   <w:num w:numId="13">
-    <w:abstractNumId w:val="19"/>
-  </w:num>
-  <w:num w:numId="14">
-    <w:abstractNumId w:val="8"/>
-  </w:num>
-  <w:num w:numId="15">
-    <w:abstractNumId w:val="13"/>
-  </w:num>
-  <w:num w:numId="16">
-    <w:abstractNumId w:val="12"/>
-  </w:num>
-  <w:num w:numId="17">
-    <w:abstractNumId w:val="10"/>
-  </w:num>
-  <w:num w:numId="18">
-    <w:abstractNumId w:val="4"/>
-  </w:num>
-  <w:num w:numId="19">
-    <w:abstractNumId w:val="9"/>
-  </w:num>
-  <w:num w:numId="20">
-    <w:abstractNumId w:val="21"/>
-  </w:num>
-  <w:num w:numId="21">
-    <w:abstractNumId w:val="20"/>
-  </w:num>
-  <w:num w:numId="22">
-    <w:abstractNumId w:val="6"/>
-  </w:num>
-  <w:num w:numId="23">
-    <w:abstractNumId w:val="18"/>
+    <w:abstractNumId w:val="11"/>
   </w:num>
 </w:numbering>
 </file>
@@ -3741,6 +2435,74 @@
       <w:contextualSpacing/>
     </w:pPr>
   </w:style>
+  <w:style w:type="character" w:styleId="Refdecomentrio">
+    <w:name w:val="annotation reference"/>
+    <w:basedOn w:val="Fontepargpadro"/>
+    <w:uiPriority w:val="99"/>
+    <w:semiHidden/>
+    <w:unhideWhenUsed/>
+    <w:rsid w:val="00E11C04"/>
+    <w:rPr>
+      <w:sz w:val="16"/>
+      <w:szCs w:val="16"/>
+    </w:rPr>
+  </w:style>
+  <w:style w:type="paragraph" w:styleId="Textodecomentrio">
+    <w:name w:val="annotation text"/>
+    <w:basedOn w:val="Normal"/>
+    <w:link w:val="TextodecomentrioChar"/>
+    <w:uiPriority w:val="99"/>
+    <w:semiHidden/>
+    <w:unhideWhenUsed/>
+    <w:rsid w:val="00E11C04"/>
+    <w:pPr>
+      <w:spacing w:line="240" w:lineRule="auto"/>
+    </w:pPr>
+    <w:rPr>
+      <w:sz w:val="20"/>
+      <w:szCs w:val="20"/>
+    </w:rPr>
+  </w:style>
+  <w:style w:type="character" w:customStyle="1" w:styleId="TextodecomentrioChar">
+    <w:name w:val="Texto de comentário Char"/>
+    <w:basedOn w:val="Fontepargpadro"/>
+    <w:link w:val="Textodecomentrio"/>
+    <w:uiPriority w:val="99"/>
+    <w:semiHidden/>
+    <w:rsid w:val="00E11C04"/>
+    <w:rPr>
+      <w:sz w:val="20"/>
+      <w:szCs w:val="20"/>
+    </w:rPr>
+  </w:style>
+  <w:style w:type="paragraph" w:styleId="Assuntodocomentrio">
+    <w:name w:val="annotation subject"/>
+    <w:basedOn w:val="Textodecomentrio"/>
+    <w:next w:val="Textodecomentrio"/>
+    <w:link w:val="AssuntodocomentrioChar"/>
+    <w:uiPriority w:val="99"/>
+    <w:semiHidden/>
+    <w:unhideWhenUsed/>
+    <w:rsid w:val="00E11C04"/>
+    <w:rPr>
+      <w:b/>
+      <w:bCs/>
+    </w:rPr>
+  </w:style>
+  <w:style w:type="character" w:customStyle="1" w:styleId="AssuntodocomentrioChar">
+    <w:name w:val="Assunto do comentário Char"/>
+    <w:basedOn w:val="TextodecomentrioChar"/>
+    <w:link w:val="Assuntodocomentrio"/>
+    <w:uiPriority w:val="99"/>
+    <w:semiHidden/>
+    <w:rsid w:val="00E11C04"/>
+    <w:rPr>
+      <w:b/>
+      <w:bCs/>
+      <w:sz w:val="20"/>
+      <w:szCs w:val="20"/>
+    </w:rPr>
+  </w:style>
 </w:styles>
 </file>
 

</xml_diff>